<commit_message>
Fix typo in latent space arithmetic eval
</commit_message>
<xml_diff>
--- a/proposal.docx
+++ b/proposal.docx
@@ -1,6 +1,6 @@
 
 <file path=word/document.xml><?xml version="1.0" encoding="utf-8"?>
-<w:document xmlns:wpc="http://schemas.microsoft.com/office/word/2010/wordprocessingCanvas" xmlns:mo="http://schemas.microsoft.com/office/mac/office/2008/main" xmlns:mc="http://schemas.openxmlformats.org/markup-compatibility/2006" xmlns:mv="urn:schemas-microsoft-com:mac:vml" xmlns:o="urn:schemas-microsoft-com:office:office" xmlns:r="http://schemas.openxmlformats.org/officeDocument/2006/relationships" xmlns:m="http://schemas.openxmlformats.org/officeDocument/2006/math" xmlns:v="urn:schemas-microsoft-com:vml" xmlns:wp14="http://schemas.microsoft.com/office/word/2010/wordprocessingDrawing" xmlns:wp="http://schemas.openxmlformats.org/drawingml/2006/wordprocessingDrawing" xmlns:w10="urn:schemas-microsoft-com:office:word" xmlns:w="http://schemas.openxmlformats.org/wordprocessingml/2006/main" xmlns:w14="http://schemas.microsoft.com/office/word/2010/wordml" xmlns:wpg="http://schemas.microsoft.com/office/word/2010/wordprocessingGroup" xmlns:wpi="http://schemas.microsoft.com/office/word/2010/wordprocessingInk" xmlns:wne="http://schemas.microsoft.com/office/word/2006/wordml" xmlns:wps="http://schemas.microsoft.com/office/word/2010/wordprocessingShape" mc:Ignorable="w14 wp14">
+<w:document xmlns:wpc="http://schemas.microsoft.com/office/word/2010/wordprocessingCanvas" xmlns:mo="http://schemas.microsoft.com/office/mac/office/2008/main" xmlns:mc="http://schemas.openxmlformats.org/markup-compatibility/2006" xmlns:mv="urn:schemas-microsoft-com:mac:vml" xmlns:o="urn:schemas-microsoft-com:office:office" xmlns:r="http://schemas.openxmlformats.org/officeDocument/2006/relationships" xmlns:m="http://schemas.openxmlformats.org/officeDocument/2006/math" xmlns:v="urn:schemas-microsoft-com:vml" xmlns:wp14="http://schemas.microsoft.com/office/word/2010/wordprocessingDrawing" xmlns:wp="http://schemas.openxmlformats.org/drawingml/2006/wordprocessingDrawing" xmlns:w10="urn:schemas-microsoft-com:office:word" xmlns:w="http://schemas.openxmlformats.org/wordprocessingml/2006/main" xmlns:w14="http://schemas.microsoft.com/office/word/2010/wordml" xmlns:w15="http://schemas.microsoft.com/office/word/2012/wordml" xmlns:wpg="http://schemas.microsoft.com/office/word/2010/wordprocessingGroup" xmlns:wpi="http://schemas.microsoft.com/office/word/2010/wordprocessingInk" xmlns:wne="http://schemas.microsoft.com/office/word/2006/wordml" xmlns:wps="http://schemas.microsoft.com/office/word/2010/wordprocessingShape" mc:Ignorable="w14 w15 wp14">
   <w:body>
     <w:p>
       <w:pPr>
@@ -427,26 +427,12 @@
       <w:r>
         <w:t xml:space="preserve"> it can be difficult to predict optimal parameters in advance. We will perform a grid search over VAE architectures and hyperparameters to identify suitable options. We will evaluate zero-inflated loss among more traditional loss functions, as Chris Probert noted potential benefits on our </w:t>
       </w:r>
-      <w:hyperlink r:id="rId8" w:history="1">
+      <w:hyperlink r:id="rId7" w:history="1">
         <w:r>
           <w:rPr>
             <w:rStyle w:val="Hyperlink"/>
           </w:rPr>
-          <w:t xml:space="preserve">proposal's </w:t>
-        </w:r>
-        <w:proofErr w:type="spellStart"/>
-        <w:r>
-          <w:rPr>
-            <w:rStyle w:val="Hyperlink"/>
-          </w:rPr>
-          <w:t>GitHub</w:t>
-        </w:r>
-        <w:proofErr w:type="spellEnd"/>
-        <w:r>
-          <w:rPr>
-            <w:rStyle w:val="Hyperlink"/>
-          </w:rPr>
-          <w:t xml:space="preserve"> repository</w:t>
+          <w:t>proposal's GitHub repository</w:t>
         </w:r>
       </w:hyperlink>
       <w:r>
@@ -730,15 +716,20 @@
         <w:pStyle w:val="BodyText"/>
       </w:pPr>
       <w:r>
-        <w:t>Latent space arithmetic can also generate new hypothetical data. We will test the extent to which these models predict the results of perturbations using data that Arjun Raj's homogenized cell type data. For each perturbation, we will hold out one or more cell types and map the rest into the latent space. Subtracting the latent space vector of included cell types from those after perturbation will produce a perturbation vector. We will add the perturbation vector to a withheld cell type to generate synthetic data and compare the synthetic and observed results to determine the prediction error. Comparing low-dimensional methods to a baseline of analogous transformations on raw gene expression can reveal whether or not these approaches more accurately predict perturbations.</w:t>
+        <w:t xml:space="preserve">Latent space arithmetic can also generate new hypothetical data. We will test the extent to which these models predict the results of perturbations using </w:t>
+      </w:r>
+      <w:bookmarkStart w:id="8" w:name="_GoBack"/>
+      <w:bookmarkEnd w:id="8"/>
+      <w:r>
+        <w:t>Arjun Raj's homogenized cell type data. For each perturbation, we will hold out one or more cell types and map the rest into the latent space. Subtracting the latent space vector of included cell types from those after perturbation will produce a perturbation vector. We will add the perturbation vector to a withheld cell type to generate synthetic data and compare the synthetic and observed results to determine the prediction error. Comparing low-dimensional methods to a baseline of analogous transformations on raw gene expression can reveal whether or not these approaches more accurately predict perturbations.</w:t>
       </w:r>
     </w:p>
     <w:p>
       <w:pPr>
         <w:pStyle w:val="Heading4"/>
       </w:pPr>
-      <w:bookmarkStart w:id="8" w:name="rheumatic-disease-evaluation"/>
-      <w:bookmarkEnd w:id="8"/>
+      <w:bookmarkStart w:id="9" w:name="rheumatic-disease-evaluation"/>
+      <w:bookmarkEnd w:id="9"/>
       <w:r>
         <w:t>Rheumatic Disease Evaluation</w:t>
       </w:r>
@@ -803,8 +794,8 @@
       <w:pPr>
         <w:pStyle w:val="Heading3"/>
       </w:pPr>
-      <w:bookmarkStart w:id="9" w:name="statement-of-commitment-to-share"/>
-      <w:bookmarkEnd w:id="9"/>
+      <w:bookmarkStart w:id="10" w:name="statement-of-commitment-to-share"/>
+      <w:bookmarkEnd w:id="10"/>
       <w:r>
         <w:t>Statement of commitment to share</w:t>
       </w:r>
@@ -816,7 +807,7 @@
       <w:r>
         <w:t xml:space="preserve">We commit to sharing proposals, methods, data, and code publicly under open licenses. We understand that our proposal will be shared if it is funded: we </w:t>
       </w:r>
-      <w:hyperlink r:id="rId9">
+      <w:hyperlink r:id="rId8">
         <w:r>
           <w:rPr>
             <w:rStyle w:val="Hyperlink"/>
@@ -844,8 +835,8 @@
       <w:pPr>
         <w:pStyle w:val="Heading2"/>
       </w:pPr>
-      <w:bookmarkStart w:id="10" w:name="references-attached"/>
-      <w:bookmarkEnd w:id="10"/>
+      <w:bookmarkStart w:id="11" w:name="references-attached"/>
+      <w:bookmarkEnd w:id="11"/>
       <w:r>
         <w:lastRenderedPageBreak/>
         <w:t>References</w:t>
@@ -856,8 +847,8 @@
         <w:pStyle w:val="BodyText"/>
       </w:pPr>
     </w:p>
-    <w:bookmarkStart w:id="11" w:name="biosketch-attached"/>
-    <w:bookmarkEnd w:id="11"/>
+    <w:bookmarkStart w:id="12" w:name="biosketch-attached"/>
+    <w:bookmarkEnd w:id="12"/>
     <w:p>
       <w:pPr>
         <w:widowControl w:val="0"/>
@@ -953,7 +944,6 @@
         <w:tab/>
         <w:t xml:space="preserve">FaceApp - Free Neural Face Transformation Filters [Internet]. </w:t>
       </w:r>
-      <w:bookmarkStart w:id="12" w:name="_GoBack"/>
       <w:r>
         <w:rPr>
           <w:rFonts w:ascii="Arial" w:hAnsi="Arial" w:cs="Arial"/>
@@ -961,7 +951,6 @@
         </w:rPr>
         <w:t>http://www.faceapp.com</w:t>
       </w:r>
-      <w:bookmarkEnd w:id="12"/>
     </w:p>
     <w:p>
       <w:pPr>
@@ -1298,15 +1287,7 @@
           <w:noProof/>
         </w:rPr>
         <w:tab/>
-        <w:t>McDavid A, Gottardo R, Simon N, Drton M. Graphical Models for Zero-</w:t>
-      </w:r>
-      <w:r>
-        <w:rPr>
-          <w:rFonts w:ascii="Arial" w:hAnsi="Arial" w:cs="Arial"/>
-          <w:noProof/>
-        </w:rPr>
-        <w:lastRenderedPageBreak/>
-        <w:t xml:space="preserve">Inflated Single Cell Gene Expression. arXiv 2016. </w:t>
+        <w:t xml:space="preserve">McDavid A, Gottardo R, Simon N, Drton M. Graphical Models for Zero-Inflated Single Cell Gene Expression. arXiv 2016. </w:t>
       </w:r>
     </w:p>
     <w:p>
@@ -1372,6 +1353,7 @@
           <w:rFonts w:ascii="Arial" w:hAnsi="Arial" w:cs="Arial"/>
           <w:noProof/>
         </w:rPr>
+        <w:lastRenderedPageBreak/>
         <w:t xml:space="preserve">15. </w:t>
       </w:r>
       <w:r>
@@ -1724,15 +1706,7 @@
           <w:noProof/>
         </w:rPr>
         <w:tab/>
-        <w:t xml:space="preserve">Welcher AA, Boedigheimer M, Kivitz AJ, Amoura Z, Buyon J, Rudinskaya A, Latinis K, Chiu K, Oliner KS, Damore MA, Arnold GE, Sohn W, Chirmule N, Goyal L, Banfield C, Chung JB. Blockade of Interferon-γ Normalizes Interferon-Regulated Gene Expression and Serum CXCL10 Levels in </w:t>
-      </w:r>
-      <w:r>
-        <w:rPr>
-          <w:rFonts w:ascii="Arial" w:hAnsi="Arial" w:cs="Arial"/>
-          <w:noProof/>
-        </w:rPr>
-        <w:lastRenderedPageBreak/>
-        <w:t xml:space="preserve">Patients With Systemic Lupus Erythematosus. Arthritis Rheumatol </w:t>
+        <w:t xml:space="preserve">Welcher AA, Boedigheimer M, Kivitz AJ, Amoura Z, Buyon J, Rudinskaya A, Latinis K, Chiu K, Oliner KS, Damore MA, Arnold GE, Sohn W, Chirmule N, Goyal L, Banfield C, Chung JB. Blockade of Interferon-γ Normalizes Interferon-Regulated Gene Expression and Serum CXCL10 Levels in Patients With Systemic Lupus Erythematosus. Arthritis Rheumatol </w:t>
       </w:r>
       <w:r>
         <w:rPr>
@@ -1774,7 +1748,7 @@
 </file>
 
 <file path=word/endnotes.xml><?xml version="1.0" encoding="utf-8"?>
-<w:endnotes xmlns:wpc="http://schemas.microsoft.com/office/word/2010/wordprocessingCanvas" xmlns:mo="http://schemas.microsoft.com/office/mac/office/2008/main" xmlns:mc="http://schemas.openxmlformats.org/markup-compatibility/2006" xmlns:mv="urn:schemas-microsoft-com:mac:vml" xmlns:o="urn:schemas-microsoft-com:office:office" xmlns:r="http://schemas.openxmlformats.org/officeDocument/2006/relationships" xmlns:m="http://schemas.openxmlformats.org/officeDocument/2006/math" xmlns:v="urn:schemas-microsoft-com:vml" xmlns:wp14="http://schemas.microsoft.com/office/word/2010/wordprocessingDrawing" xmlns:wp="http://schemas.openxmlformats.org/drawingml/2006/wordprocessingDrawing" xmlns:w10="urn:schemas-microsoft-com:office:word" xmlns:w="http://schemas.openxmlformats.org/wordprocessingml/2006/main" xmlns:w14="http://schemas.microsoft.com/office/word/2010/wordml" xmlns:wpg="http://schemas.microsoft.com/office/word/2010/wordprocessingGroup" xmlns:wpi="http://schemas.microsoft.com/office/word/2010/wordprocessingInk" xmlns:wne="http://schemas.microsoft.com/office/word/2006/wordml" xmlns:wps="http://schemas.microsoft.com/office/word/2010/wordprocessingShape" mc:Ignorable="w14 wp14">
+<w:endnotes xmlns:wpc="http://schemas.microsoft.com/office/word/2010/wordprocessingCanvas" xmlns:mo="http://schemas.microsoft.com/office/mac/office/2008/main" xmlns:mc="http://schemas.openxmlformats.org/markup-compatibility/2006" xmlns:mv="urn:schemas-microsoft-com:mac:vml" xmlns:o="urn:schemas-microsoft-com:office:office" xmlns:r="http://schemas.openxmlformats.org/officeDocument/2006/relationships" xmlns:m="http://schemas.openxmlformats.org/officeDocument/2006/math" xmlns:v="urn:schemas-microsoft-com:vml" xmlns:wp14="http://schemas.microsoft.com/office/word/2010/wordprocessingDrawing" xmlns:wp="http://schemas.openxmlformats.org/drawingml/2006/wordprocessingDrawing" xmlns:w10="urn:schemas-microsoft-com:office:word" xmlns:w="http://schemas.openxmlformats.org/wordprocessingml/2006/main" xmlns:w14="http://schemas.microsoft.com/office/word/2010/wordml" xmlns:w15="http://schemas.microsoft.com/office/word/2012/wordml" xmlns:wpg="http://schemas.microsoft.com/office/word/2010/wordprocessingGroup" xmlns:wpi="http://schemas.microsoft.com/office/word/2010/wordprocessingInk" xmlns:wne="http://schemas.microsoft.com/office/word/2006/wordml" xmlns:wps="http://schemas.microsoft.com/office/word/2010/wordprocessingShape" mc:Ignorable="w14 w15 wp14">
   <w:endnote w:type="separator" w:id="-1">
     <w:p>
       <w:pPr>
@@ -1799,7 +1773,7 @@
 </file>
 
 <file path=word/footnotes.xml><?xml version="1.0" encoding="utf-8"?>
-<w:footnotes xmlns:wpc="http://schemas.microsoft.com/office/word/2010/wordprocessingCanvas" xmlns:mo="http://schemas.microsoft.com/office/mac/office/2008/main" xmlns:mc="http://schemas.openxmlformats.org/markup-compatibility/2006" xmlns:mv="urn:schemas-microsoft-com:mac:vml" xmlns:o="urn:schemas-microsoft-com:office:office" xmlns:r="http://schemas.openxmlformats.org/officeDocument/2006/relationships" xmlns:m="http://schemas.openxmlformats.org/officeDocument/2006/math" xmlns:v="urn:schemas-microsoft-com:vml" xmlns:wp14="http://schemas.microsoft.com/office/word/2010/wordprocessingDrawing" xmlns:wp="http://schemas.openxmlformats.org/drawingml/2006/wordprocessingDrawing" xmlns:w10="urn:schemas-microsoft-com:office:word" xmlns:w="http://schemas.openxmlformats.org/wordprocessingml/2006/main" xmlns:w14="http://schemas.microsoft.com/office/word/2010/wordml" xmlns:wpg="http://schemas.microsoft.com/office/word/2010/wordprocessingGroup" xmlns:wpi="http://schemas.microsoft.com/office/word/2010/wordprocessingInk" xmlns:wne="http://schemas.microsoft.com/office/word/2006/wordml" xmlns:wps="http://schemas.microsoft.com/office/word/2010/wordprocessingShape" mc:Ignorable="w14 wp14">
+<w:footnotes xmlns:wpc="http://schemas.microsoft.com/office/word/2010/wordprocessingCanvas" xmlns:mo="http://schemas.microsoft.com/office/mac/office/2008/main" xmlns:mc="http://schemas.openxmlformats.org/markup-compatibility/2006" xmlns:mv="urn:schemas-microsoft-com:mac:vml" xmlns:o="urn:schemas-microsoft-com:office:office" xmlns:r="http://schemas.openxmlformats.org/officeDocument/2006/relationships" xmlns:m="http://schemas.openxmlformats.org/officeDocument/2006/math" xmlns:v="urn:schemas-microsoft-com:vml" xmlns:wp14="http://schemas.microsoft.com/office/word/2010/wordprocessingDrawing" xmlns:wp="http://schemas.openxmlformats.org/drawingml/2006/wordprocessingDrawing" xmlns:w10="urn:schemas-microsoft-com:office:word" xmlns:w="http://schemas.openxmlformats.org/wordprocessingml/2006/main" xmlns:w14="http://schemas.microsoft.com/office/word/2010/wordml" xmlns:w15="http://schemas.microsoft.com/office/word/2012/wordml" xmlns:wpg="http://schemas.microsoft.com/office/word/2010/wordprocessingGroup" xmlns:wpi="http://schemas.microsoft.com/office/word/2010/wordprocessingInk" xmlns:wne="http://schemas.microsoft.com/office/word/2006/wordml" xmlns:wps="http://schemas.microsoft.com/office/word/2010/wordprocessingShape" mc:Ignorable="w14 w15 wp14">
   <w:footnote w:type="separator" w:id="-1">
     <w:p>
       <w:r>
@@ -1818,7 +1792,7 @@
 </file>
 
 <file path=word/numbering.xml><?xml version="1.0" encoding="utf-8"?>
-<w:numbering xmlns:wpc="http://schemas.microsoft.com/office/word/2010/wordprocessingCanvas" xmlns:mo="http://schemas.microsoft.com/office/mac/office/2008/main" xmlns:mc="http://schemas.openxmlformats.org/markup-compatibility/2006" xmlns:mv="urn:schemas-microsoft-com:mac:vml" xmlns:o="urn:schemas-microsoft-com:office:office" xmlns:r="http://schemas.openxmlformats.org/officeDocument/2006/relationships" xmlns:m="http://schemas.openxmlformats.org/officeDocument/2006/math" xmlns:v="urn:schemas-microsoft-com:vml" xmlns:wp14="http://schemas.microsoft.com/office/word/2010/wordprocessingDrawing" xmlns:wp="http://schemas.openxmlformats.org/drawingml/2006/wordprocessingDrawing" xmlns:w10="urn:schemas-microsoft-com:office:word" xmlns:w="http://schemas.openxmlformats.org/wordprocessingml/2006/main" xmlns:w14="http://schemas.microsoft.com/office/word/2010/wordml" xmlns:wpg="http://schemas.microsoft.com/office/word/2010/wordprocessingGroup" xmlns:wpi="http://schemas.microsoft.com/office/word/2010/wordprocessingInk" xmlns:wne="http://schemas.microsoft.com/office/word/2006/wordml" xmlns:wps="http://schemas.microsoft.com/office/word/2010/wordprocessingShape" mc:Ignorable="w14 wp14">
+<w:numbering xmlns:wpc="http://schemas.microsoft.com/office/word/2010/wordprocessingCanvas" xmlns:mo="http://schemas.microsoft.com/office/mac/office/2008/main" xmlns:mc="http://schemas.openxmlformats.org/markup-compatibility/2006" xmlns:mv="urn:schemas-microsoft-com:mac:vml" xmlns:o="urn:schemas-microsoft-com:office:office" xmlns:r="http://schemas.openxmlformats.org/officeDocument/2006/relationships" xmlns:m="http://schemas.openxmlformats.org/officeDocument/2006/math" xmlns:v="urn:schemas-microsoft-com:vml" xmlns:wp14="http://schemas.microsoft.com/office/word/2010/wordprocessingDrawing" xmlns:wp="http://schemas.openxmlformats.org/drawingml/2006/wordprocessingDrawing" xmlns:w10="urn:schemas-microsoft-com:office:word" xmlns:w="http://schemas.openxmlformats.org/wordprocessingml/2006/main" xmlns:w14="http://schemas.microsoft.com/office/word/2010/wordml" xmlns:w15="http://schemas.microsoft.com/office/word/2012/wordml" xmlns:wpg="http://schemas.microsoft.com/office/word/2010/wordprocessingGroup" xmlns:wpi="http://schemas.microsoft.com/office/word/2010/wordprocessingInk" xmlns:wne="http://schemas.microsoft.com/office/word/2006/wordml" xmlns:wps="http://schemas.microsoft.com/office/word/2010/wordprocessingShape" mc:Ignorable="w14 w15 wp14">
   <w:abstractNum w:abstractNumId="0">
     <w:nsid w:val="C5C1AC99"/>
     <w:multiLevelType w:val="multilevel"/>
@@ -2114,7 +2088,7 @@
 </file>
 
 <file path=word/styles.xml><?xml version="1.0" encoding="utf-8"?>
-<w:styles xmlns:mc="http://schemas.openxmlformats.org/markup-compatibility/2006" xmlns:r="http://schemas.openxmlformats.org/officeDocument/2006/relationships" xmlns:w="http://schemas.openxmlformats.org/wordprocessingml/2006/main" xmlns:w14="http://schemas.microsoft.com/office/word/2010/wordml" mc:Ignorable="w14">
+<w:styles xmlns:mc="http://schemas.openxmlformats.org/markup-compatibility/2006" xmlns:r="http://schemas.openxmlformats.org/officeDocument/2006/relationships" xmlns:w="http://schemas.openxmlformats.org/wordprocessingml/2006/main" xmlns:w14="http://schemas.microsoft.com/office/word/2010/wordml" xmlns:w15="http://schemas.microsoft.com/office/word/2012/wordml" mc:Ignorable="w14 w15">
   <w:docDefaults>
     <w:rPrDefault>
       <w:rPr>
@@ -2130,7 +2104,347 @@
       </w:pPr>
     </w:pPrDefault>
   </w:docDefaults>
-  <w:latentStyles w:defLockedState="0" w:defUIPriority="0" w:defSemiHidden="0" w:defUnhideWhenUsed="0" w:defQFormat="0" w:count="276"/>
+  <w:latentStyles w:defLockedState="0" w:defUIPriority="0" w:defSemiHidden="0" w:defUnhideWhenUsed="0" w:defQFormat="0" w:count="382">
+    <w:lsdException w:name="heading 5" w:semiHidden="1" w:unhideWhenUsed="1"/>
+    <w:lsdException w:name="heading 6" w:semiHidden="1" w:unhideWhenUsed="1"/>
+    <w:lsdException w:name="heading 7" w:semiHidden="1" w:unhideWhenUsed="1"/>
+    <w:lsdException w:name="heading 8" w:semiHidden="1" w:unhideWhenUsed="1"/>
+    <w:lsdException w:name="heading 9" w:semiHidden="1" w:unhideWhenUsed="1"/>
+    <w:lsdException w:name="index 1" w:semiHidden="1" w:unhideWhenUsed="1"/>
+    <w:lsdException w:name="index 2" w:semiHidden="1" w:unhideWhenUsed="1"/>
+    <w:lsdException w:name="index 3" w:semiHidden="1" w:unhideWhenUsed="1"/>
+    <w:lsdException w:name="index 4" w:semiHidden="1" w:unhideWhenUsed="1"/>
+    <w:lsdException w:name="index 5" w:semiHidden="1" w:unhideWhenUsed="1"/>
+    <w:lsdException w:name="index 6" w:semiHidden="1" w:unhideWhenUsed="1"/>
+    <w:lsdException w:name="index 7" w:semiHidden="1" w:unhideWhenUsed="1"/>
+    <w:lsdException w:name="index 8" w:semiHidden="1" w:unhideWhenUsed="1"/>
+    <w:lsdException w:name="index 9" w:semiHidden="1" w:unhideWhenUsed="1"/>
+    <w:lsdException w:name="toc 1" w:semiHidden="1" w:unhideWhenUsed="1"/>
+    <w:lsdException w:name="toc 2" w:semiHidden="1" w:unhideWhenUsed="1"/>
+    <w:lsdException w:name="toc 3" w:semiHidden="1" w:unhideWhenUsed="1"/>
+    <w:lsdException w:name="toc 4" w:semiHidden="1" w:unhideWhenUsed="1"/>
+    <w:lsdException w:name="toc 5" w:semiHidden="1" w:unhideWhenUsed="1"/>
+    <w:lsdException w:name="toc 6" w:semiHidden="1" w:unhideWhenUsed="1"/>
+    <w:lsdException w:name="toc 7" w:semiHidden="1" w:unhideWhenUsed="1"/>
+    <w:lsdException w:name="toc 8" w:semiHidden="1" w:unhideWhenUsed="1"/>
+    <w:lsdException w:name="toc 9" w:semiHidden="1" w:unhideWhenUsed="1"/>
+    <w:lsdException w:name="Normal Indent" w:semiHidden="1" w:unhideWhenUsed="1"/>
+    <w:lsdException w:name="footnote text" w:semiHidden="1" w:unhideWhenUsed="1"/>
+    <w:lsdException w:name="annotation text" w:semiHidden="1" w:unhideWhenUsed="1"/>
+    <w:lsdException w:name="header" w:semiHidden="1" w:unhideWhenUsed="1"/>
+    <w:lsdException w:name="footer" w:semiHidden="1" w:unhideWhenUsed="1"/>
+    <w:lsdException w:name="index heading" w:semiHidden="1" w:unhideWhenUsed="1"/>
+    <w:lsdException w:name="caption" w:semiHidden="1" w:unhideWhenUsed="1"/>
+    <w:lsdException w:name="table of figures" w:semiHidden="1" w:unhideWhenUsed="1"/>
+    <w:lsdException w:name="envelope address" w:semiHidden="1" w:unhideWhenUsed="1"/>
+    <w:lsdException w:name="envelope return" w:semiHidden="1" w:unhideWhenUsed="1"/>
+    <w:lsdException w:name="footnote reference" w:semiHidden="1" w:unhideWhenUsed="1"/>
+    <w:lsdException w:name="annotation reference" w:semiHidden="1" w:unhideWhenUsed="1"/>
+    <w:lsdException w:name="line number" w:semiHidden="1" w:unhideWhenUsed="1"/>
+    <w:lsdException w:name="page number" w:semiHidden="1" w:unhideWhenUsed="1"/>
+    <w:lsdException w:name="endnote reference" w:semiHidden="1" w:unhideWhenUsed="1"/>
+    <w:lsdException w:name="endnote text" w:semiHidden="1" w:unhideWhenUsed="1"/>
+    <w:lsdException w:name="table of authorities" w:semiHidden="1" w:unhideWhenUsed="1"/>
+    <w:lsdException w:name="macro" w:semiHidden="1" w:unhideWhenUsed="1"/>
+    <w:lsdException w:name="toa heading" w:semiHidden="1" w:unhideWhenUsed="1"/>
+    <w:lsdException w:name="List Bullet" w:semiHidden="1" w:unhideWhenUsed="1"/>
+    <w:lsdException w:name="List Number" w:semiHidden="1" w:unhideWhenUsed="1"/>
+    <w:lsdException w:name="List Number 5" w:semiHidden="1" w:unhideWhenUsed="1"/>
+    <w:lsdException w:name="Closing" w:semiHidden="1" w:unhideWhenUsed="1"/>
+    <w:lsdException w:name="Signature" w:semiHidden="1" w:unhideWhenUsed="1"/>
+    <w:lsdException w:name="Default Paragraph Font" w:semiHidden="1" w:unhideWhenUsed="1"/>
+    <w:lsdException w:name="Body Text" w:semiHidden="1" w:unhideWhenUsed="1"/>
+    <w:lsdException w:name="Body Text Indent" w:semiHidden="1" w:unhideWhenUsed="1"/>
+    <w:lsdException w:name="List Continue" w:semiHidden="1" w:unhideWhenUsed="1"/>
+    <w:lsdException w:name="List Continue 2" w:semiHidden="1" w:unhideWhenUsed="1"/>
+    <w:lsdException w:name="List Continue 3" w:semiHidden="1" w:unhideWhenUsed="1"/>
+    <w:lsdException w:name="List Continue 4" w:semiHidden="1" w:unhideWhenUsed="1"/>
+    <w:lsdException w:name="List Continue 5" w:semiHidden="1" w:unhideWhenUsed="1"/>
+    <w:lsdException w:name="Message Header" w:semiHidden="1" w:unhideWhenUsed="1"/>
+    <w:lsdException w:name="Salutation" w:semiHidden="1" w:unhideWhenUsed="1"/>
+    <w:lsdException w:name="Date" w:semiHidden="1" w:unhideWhenUsed="1"/>
+    <w:lsdException w:name="Body Text First Indent" w:semiHidden="1" w:unhideWhenUsed="1"/>
+    <w:lsdException w:name="Body Text First Indent 2" w:semiHidden="1" w:unhideWhenUsed="1"/>
+    <w:lsdException w:name="Note Heading" w:semiHidden="1" w:unhideWhenUsed="1"/>
+    <w:lsdException w:name="Body Text 2" w:semiHidden="1" w:unhideWhenUsed="1"/>
+    <w:lsdException w:name="Hyperlink" w:semiHidden="1" w:unhideWhenUsed="1"/>
+    <w:lsdException w:name="FollowedHyperlink" w:semiHidden="1" w:unhideWhenUsed="1"/>
+    <w:lsdException w:name="Document Map" w:semiHidden="1" w:unhideWhenUsed="1"/>
+    <w:lsdException w:name="Plain Text" w:semiHidden="1" w:unhideWhenUsed="1"/>
+    <w:lsdException w:name="E-mail Signature" w:semiHidden="1" w:unhideWhenUsed="1"/>
+    <w:lsdException w:name="HTML Top of Form" w:semiHidden="1" w:unhideWhenUsed="1"/>
+    <w:lsdException w:name="HTML Bottom of Form" w:semiHidden="1" w:unhideWhenUsed="1"/>
+    <w:lsdException w:name="Normal (Web)" w:semiHidden="1" w:unhideWhenUsed="1"/>
+    <w:lsdException w:name="HTML Acronym" w:semiHidden="1" w:unhideWhenUsed="1"/>
+    <w:lsdException w:name="HTML Address" w:semiHidden="1" w:unhideWhenUsed="1"/>
+    <w:lsdException w:name="HTML Cite" w:semiHidden="1" w:unhideWhenUsed="1"/>
+    <w:lsdException w:name="HTML Code" w:semiHidden="1" w:unhideWhenUsed="1"/>
+    <w:lsdException w:name="HTML Definition" w:semiHidden="1" w:unhideWhenUsed="1"/>
+    <w:lsdException w:name="HTML Keyboard" w:semiHidden="1" w:unhideWhenUsed="1"/>
+    <w:lsdException w:name="HTML Preformatted" w:semiHidden="1" w:unhideWhenUsed="1"/>
+    <w:lsdException w:name="HTML Sample" w:semiHidden="1" w:unhideWhenUsed="1"/>
+    <w:lsdException w:name="HTML Typewriter" w:semiHidden="1" w:unhideWhenUsed="1"/>
+    <w:lsdException w:name="HTML Variable" w:semiHidden="1" w:unhideWhenUsed="1"/>
+    <w:lsdException w:name="Normal Table" w:semiHidden="1" w:unhideWhenUsed="1"/>
+    <w:lsdException w:name="annotation subject" w:semiHidden="1" w:unhideWhenUsed="1"/>
+    <w:lsdException w:name="No List" w:semiHidden="1" w:unhideWhenUsed="1"/>
+    <w:lsdException w:name="Outline List 1" w:semiHidden="1" w:unhideWhenUsed="1"/>
+    <w:lsdException w:name="Outline List 2" w:semiHidden="1" w:unhideWhenUsed="1"/>
+    <w:lsdException w:name="Outline List 3" w:semiHidden="1" w:unhideWhenUsed="1"/>
+    <w:lsdException w:name="Table Simple 1" w:semiHidden="1" w:unhideWhenUsed="1"/>
+    <w:lsdException w:name="Table Simple 2" w:semiHidden="1" w:unhideWhenUsed="1"/>
+    <w:lsdException w:name="Table Simple 3" w:semiHidden="1" w:unhideWhenUsed="1"/>
+    <w:lsdException w:name="Table Classic 1" w:semiHidden="1" w:unhideWhenUsed="1"/>
+    <w:lsdException w:name="Table Classic 2" w:semiHidden="1" w:unhideWhenUsed="1"/>
+    <w:lsdException w:name="Table Classic 3" w:semiHidden="1" w:unhideWhenUsed="1"/>
+    <w:lsdException w:name="Table Classic 4" w:semiHidden="1" w:unhideWhenUsed="1"/>
+    <w:lsdException w:name="Table Colorful 1" w:semiHidden="1" w:unhideWhenUsed="1"/>
+    <w:lsdException w:name="Table Colorful 2" w:semiHidden="1" w:unhideWhenUsed="1"/>
+    <w:lsdException w:name="Table Colorful 3" w:semiHidden="1" w:unhideWhenUsed="1"/>
+    <w:lsdException w:name="Table Columns 1" w:semiHidden="1" w:unhideWhenUsed="1"/>
+    <w:lsdException w:name="Table Columns 2" w:semiHidden="1" w:unhideWhenUsed="1"/>
+    <w:lsdException w:name="Table Columns 3" w:semiHidden="1" w:unhideWhenUsed="1"/>
+    <w:lsdException w:name="Table Columns 4" w:semiHidden="1" w:unhideWhenUsed="1"/>
+    <w:lsdException w:name="Table Columns 5" w:semiHidden="1" w:unhideWhenUsed="1"/>
+    <w:lsdException w:name="Table Grid 1" w:semiHidden="1" w:unhideWhenUsed="1"/>
+    <w:lsdException w:name="Table Grid 2" w:semiHidden="1" w:unhideWhenUsed="1"/>
+    <w:lsdException w:name="Table Grid 3" w:semiHidden="1" w:unhideWhenUsed="1"/>
+    <w:lsdException w:name="Table Grid 4" w:semiHidden="1" w:unhideWhenUsed="1"/>
+    <w:lsdException w:name="Table Grid 5" w:semiHidden="1" w:unhideWhenUsed="1"/>
+    <w:lsdException w:name="Table Grid 6" w:semiHidden="1" w:unhideWhenUsed="1"/>
+    <w:lsdException w:name="Table Grid 7" w:semiHidden="1" w:unhideWhenUsed="1"/>
+    <w:lsdException w:name="Table Grid 8" w:semiHidden="1" w:unhideWhenUsed="1"/>
+    <w:lsdException w:name="Table List 1" w:semiHidden="1" w:unhideWhenUsed="1"/>
+    <w:lsdException w:name="Table List 2" w:semiHidden="1" w:unhideWhenUsed="1"/>
+    <w:lsdException w:name="Table List 3" w:semiHidden="1" w:unhideWhenUsed="1"/>
+    <w:lsdException w:name="Table List 4" w:semiHidden="1" w:unhideWhenUsed="1"/>
+    <w:lsdException w:name="Table List 5" w:semiHidden="1" w:unhideWhenUsed="1"/>
+    <w:lsdException w:name="Table List 6" w:semiHidden="1" w:unhideWhenUsed="1"/>
+    <w:lsdException w:name="Table List 7" w:semiHidden="1" w:unhideWhenUsed="1"/>
+    <w:lsdException w:name="Table List 8" w:semiHidden="1" w:unhideWhenUsed="1"/>
+    <w:lsdException w:name="Table 3D effects 1" w:semiHidden="1" w:unhideWhenUsed="1"/>
+    <w:lsdException w:name="Table 3D effects 2" w:semiHidden="1" w:unhideWhenUsed="1"/>
+    <w:lsdException w:name="Table 3D effects 3" w:semiHidden="1" w:unhideWhenUsed="1"/>
+    <w:lsdException w:name="Table Contemporary" w:semiHidden="1" w:unhideWhenUsed="1"/>
+    <w:lsdException w:name="Table Elegant" w:semiHidden="1" w:unhideWhenUsed="1"/>
+    <w:lsdException w:name="Table Professional" w:semiHidden="1" w:unhideWhenUsed="1"/>
+    <w:lsdException w:name="Table Subtle 1" w:semiHidden="1" w:unhideWhenUsed="1"/>
+    <w:lsdException w:name="Table Subtle 2" w:semiHidden="1" w:unhideWhenUsed="1"/>
+    <w:lsdException w:name="Table Web 1" w:semiHidden="1" w:unhideWhenUsed="1"/>
+    <w:lsdException w:name="Table Web 2" w:semiHidden="1" w:unhideWhenUsed="1"/>
+    <w:lsdException w:name="Table Web 3" w:semiHidden="1" w:unhideWhenUsed="1"/>
+    <w:lsdException w:name="Balloon Text" w:semiHidden="1" w:unhideWhenUsed="1"/>
+    <w:lsdException w:name="Table Theme" w:semiHidden="1" w:unhideWhenUsed="1"/>
+    <w:lsdException w:name="Note Level 1" w:semiHidden="1" w:unhideWhenUsed="1"/>
+    <w:lsdException w:name="Note Level 2" w:semiHidden="1" w:unhideWhenUsed="1"/>
+    <w:lsdException w:name="Note Level 3" w:semiHidden="1" w:unhideWhenUsed="1"/>
+    <w:lsdException w:name="Note Level 4" w:semiHidden="1" w:unhideWhenUsed="1"/>
+    <w:lsdException w:name="Note Level 5" w:semiHidden="1" w:unhideWhenUsed="1"/>
+    <w:lsdException w:name="Note Level 6" w:semiHidden="1" w:unhideWhenUsed="1"/>
+    <w:lsdException w:name="Note Level 7" w:semiHidden="1" w:unhideWhenUsed="1"/>
+    <w:lsdException w:name="Medium Shading 1"/>
+    <w:lsdException w:name="Medium Shading 2"/>
+    <w:lsdException w:name="Medium List 1"/>
+    <w:lsdException w:name="Medium List 2"/>
+    <w:lsdException w:name="Medium Grid 1"/>
+    <w:lsdException w:name="Medium Grid 2"/>
+    <w:lsdException w:name="Medium Grid 3"/>
+    <w:lsdException w:name="Dark List"/>
+    <w:lsdException w:name="Colorful Shading"/>
+    <w:lsdException w:name="Colorful List"/>
+    <w:lsdException w:name="Colorful Grid"/>
+    <w:lsdException w:name="Light Shading Accent 1"/>
+    <w:lsdException w:name="Light List Accent 1"/>
+    <w:lsdException w:name="Light Grid Accent 1"/>
+    <w:lsdException w:name="Medium Shading 1 Accent 1"/>
+    <w:lsdException w:name="Medium Shading 2 Accent 1"/>
+    <w:lsdException w:name="Medium List 1 Accent 1"/>
+    <w:lsdException w:name="Revision" w:semiHidden="1"/>
+    <w:lsdException w:name="Medium List 2 Accent 1"/>
+    <w:lsdException w:name="Medium Grid 1 Accent 1"/>
+    <w:lsdException w:name="Medium Grid 2 Accent 1"/>
+    <w:lsdException w:name="Medium Grid 3 Accent 1"/>
+    <w:lsdException w:name="Dark List Accent 1"/>
+    <w:lsdException w:name="Colorful Shading Accent 1"/>
+    <w:lsdException w:name="Colorful List Accent 1"/>
+    <w:lsdException w:name="Colorful Grid Accent 1"/>
+    <w:lsdException w:name="Light Shading Accent 2"/>
+    <w:lsdException w:name="Light List Accent 2"/>
+    <w:lsdException w:name="Light Grid Accent 2"/>
+    <w:lsdException w:name="Medium Shading 1 Accent 2"/>
+    <w:lsdException w:name="Medium Shading 2 Accent 2"/>
+    <w:lsdException w:name="Medium List 1 Accent 2"/>
+    <w:lsdException w:name="Medium List 2 Accent 2"/>
+    <w:lsdException w:name="Medium Grid 1 Accent 2"/>
+    <w:lsdException w:name="Medium Grid 2 Accent 2"/>
+    <w:lsdException w:name="Medium Grid 3 Accent 2"/>
+    <w:lsdException w:name="Dark List Accent 2"/>
+    <w:lsdException w:name="Colorful Shading Accent 2"/>
+    <w:lsdException w:name="Colorful List Accent 2"/>
+    <w:lsdException w:name="Colorful Grid Accent 2"/>
+    <w:lsdException w:name="Light Shading Accent 3"/>
+    <w:lsdException w:name="Light List Accent 3"/>
+    <w:lsdException w:name="Light Grid Accent 3"/>
+    <w:lsdException w:name="Medium Shading 1 Accent 3"/>
+    <w:lsdException w:name="Medium Shading 2 Accent 3"/>
+    <w:lsdException w:name="Medium List 1 Accent 3"/>
+    <w:lsdException w:name="Medium List 2 Accent 3"/>
+    <w:lsdException w:name="Medium Grid 1 Accent 3"/>
+    <w:lsdException w:name="Medium Grid 2 Accent 3"/>
+    <w:lsdException w:name="Medium Grid 3 Accent 3"/>
+    <w:lsdException w:name="Dark List Accent 3"/>
+    <w:lsdException w:name="Colorful Shading Accent 3"/>
+    <w:lsdException w:name="Colorful List Accent 3"/>
+    <w:lsdException w:name="Colorful Grid Accent 3"/>
+    <w:lsdException w:name="Light Shading Accent 4"/>
+    <w:lsdException w:name="Light List Accent 4"/>
+    <w:lsdException w:name="Light Grid Accent 4"/>
+    <w:lsdException w:name="Medium Shading 1 Accent 4"/>
+    <w:lsdException w:name="Medium Shading 2 Accent 4"/>
+    <w:lsdException w:name="Medium List 1 Accent 4"/>
+    <w:lsdException w:name="Medium List 2 Accent 4"/>
+    <w:lsdException w:name="Medium Grid 1 Accent 4"/>
+    <w:lsdException w:name="Medium Grid 2 Accent 4"/>
+    <w:lsdException w:name="Medium Grid 3 Accent 4"/>
+    <w:lsdException w:name="Dark List Accent 4"/>
+    <w:lsdException w:name="Colorful Shading Accent 4"/>
+    <w:lsdException w:name="Colorful List Accent 4"/>
+    <w:lsdException w:name="Colorful Grid Accent 4"/>
+    <w:lsdException w:name="Light Shading Accent 5"/>
+    <w:lsdException w:name="Light List Accent 5"/>
+    <w:lsdException w:name="Light Grid Accent 5"/>
+    <w:lsdException w:name="Medium Shading 1 Accent 5"/>
+    <w:lsdException w:name="Medium Shading 2 Accent 5"/>
+    <w:lsdException w:name="Medium List 1 Accent 5"/>
+    <w:lsdException w:name="Medium List 2 Accent 5"/>
+    <w:lsdException w:name="Medium Grid 1 Accent 5"/>
+    <w:lsdException w:name="Medium Grid 2 Accent 5"/>
+    <w:lsdException w:name="Medium Grid 3 Accent 5"/>
+    <w:lsdException w:name="Dark List Accent 5"/>
+    <w:lsdException w:name="Colorful Shading Accent 5"/>
+    <w:lsdException w:name="Colorful List Accent 5"/>
+    <w:lsdException w:name="Colorful Grid Accent 5"/>
+    <w:lsdException w:name="Light Shading Accent 6"/>
+    <w:lsdException w:name="Light List Accent 6"/>
+    <w:lsdException w:name="Light Grid Accent 6"/>
+    <w:lsdException w:name="Medium Shading 1 Accent 6"/>
+    <w:lsdException w:name="Medium Shading 2 Accent 6"/>
+    <w:lsdException w:name="Medium List 1 Accent 6"/>
+    <w:lsdException w:name="Medium List 2 Accent 6"/>
+    <w:lsdException w:name="Medium Grid 1 Accent 6"/>
+    <w:lsdException w:name="Medium Grid 2 Accent 6"/>
+    <w:lsdException w:name="Medium Grid 3 Accent 6"/>
+    <w:lsdException w:name="Dark List Accent 6"/>
+    <w:lsdException w:name="Colorful Shading Accent 6"/>
+    <w:lsdException w:name="Colorful List Accent 6"/>
+    <w:lsdException w:name="Colorful Grid Accent 6"/>
+    <w:lsdException w:name="Plain Table 1" w:uiPriority="41"/>
+    <w:lsdException w:name="Plain Table 2" w:uiPriority="42"/>
+    <w:lsdException w:name="Plain Table 3" w:uiPriority="43"/>
+    <w:lsdException w:name="Plain Table 4" w:uiPriority="44"/>
+    <w:lsdException w:name="Plain Table 5" w:uiPriority="45"/>
+    <w:lsdException w:name="Grid Table Light" w:uiPriority="40"/>
+    <w:lsdException w:name="Grid Table 1 Light" w:uiPriority="46"/>
+    <w:lsdException w:name="Grid Table 2" w:uiPriority="47"/>
+    <w:lsdException w:name="Grid Table 3" w:uiPriority="48"/>
+    <w:lsdException w:name="Grid Table 4" w:uiPriority="49"/>
+    <w:lsdException w:name="Grid Table 5 Dark" w:uiPriority="50"/>
+    <w:lsdException w:name="Grid Table 6 Colorful" w:uiPriority="51"/>
+    <w:lsdException w:name="Grid Table 7 Colorful" w:uiPriority="52"/>
+    <w:lsdException w:name="Grid Table 1 Light Accent 1" w:uiPriority="46"/>
+    <w:lsdException w:name="Grid Table 2 Accent 1" w:uiPriority="47"/>
+    <w:lsdException w:name="Grid Table 3 Accent 1" w:uiPriority="48"/>
+    <w:lsdException w:name="Grid Table 4 Accent 1" w:uiPriority="49"/>
+    <w:lsdException w:name="Grid Table 5 Dark Accent 1" w:uiPriority="50"/>
+    <w:lsdException w:name="Grid Table 6 Colorful Accent 1" w:uiPriority="51"/>
+    <w:lsdException w:name="Grid Table 7 Colorful Accent 1" w:uiPriority="52"/>
+    <w:lsdException w:name="Grid Table 1 Light Accent 2" w:uiPriority="46"/>
+    <w:lsdException w:name="Grid Table 2 Accent 2" w:uiPriority="47"/>
+    <w:lsdException w:name="Grid Table 3 Accent 2" w:uiPriority="48"/>
+    <w:lsdException w:name="Grid Table 4 Accent 2" w:uiPriority="49"/>
+    <w:lsdException w:name="Grid Table 5 Dark Accent 2" w:uiPriority="50"/>
+    <w:lsdException w:name="Grid Table 6 Colorful Accent 2" w:uiPriority="51"/>
+    <w:lsdException w:name="Grid Table 7 Colorful Accent 2" w:uiPriority="52"/>
+    <w:lsdException w:name="Grid Table 1 Light Accent 3" w:uiPriority="46"/>
+    <w:lsdException w:name="Grid Table 2 Accent 3" w:uiPriority="47"/>
+    <w:lsdException w:name="Grid Table 3 Accent 3" w:uiPriority="48"/>
+    <w:lsdException w:name="Grid Table 4 Accent 3" w:uiPriority="49"/>
+    <w:lsdException w:name="Grid Table 5 Dark Accent 3" w:uiPriority="50"/>
+    <w:lsdException w:name="Grid Table 6 Colorful Accent 3" w:uiPriority="51"/>
+    <w:lsdException w:name="Grid Table 7 Colorful Accent 3" w:uiPriority="52"/>
+    <w:lsdException w:name="Grid Table 1 Light Accent 4" w:uiPriority="46"/>
+    <w:lsdException w:name="Grid Table 2 Accent 4" w:uiPriority="47"/>
+    <w:lsdException w:name="Grid Table 3 Accent 4" w:uiPriority="48"/>
+    <w:lsdException w:name="Grid Table 4 Accent 4" w:uiPriority="49"/>
+    <w:lsdException w:name="Grid Table 5 Dark Accent 4" w:uiPriority="50"/>
+    <w:lsdException w:name="Grid Table 6 Colorful Accent 4" w:uiPriority="51"/>
+    <w:lsdException w:name="Grid Table 7 Colorful Accent 4" w:uiPriority="52"/>
+    <w:lsdException w:name="Grid Table 1 Light Accent 5" w:uiPriority="46"/>
+    <w:lsdException w:name="Grid Table 2 Accent 5" w:uiPriority="47"/>
+    <w:lsdException w:name="Grid Table 3 Accent 5" w:uiPriority="48"/>
+    <w:lsdException w:name="Grid Table 4 Accent 5" w:uiPriority="49"/>
+    <w:lsdException w:name="Grid Table 5 Dark Accent 5" w:uiPriority="50"/>
+    <w:lsdException w:name="Grid Table 6 Colorful Accent 5" w:uiPriority="51"/>
+    <w:lsdException w:name="Grid Table 7 Colorful Accent 5" w:uiPriority="52"/>
+    <w:lsdException w:name="Grid Table 1 Light Accent 6" w:uiPriority="46"/>
+    <w:lsdException w:name="Grid Table 2 Accent 6" w:uiPriority="47"/>
+    <w:lsdException w:name="Grid Table 3 Accent 6" w:uiPriority="48"/>
+    <w:lsdException w:name="Grid Table 4 Accent 6" w:uiPriority="49"/>
+    <w:lsdException w:name="Grid Table 5 Dark Accent 6" w:uiPriority="50"/>
+    <w:lsdException w:name="Grid Table 6 Colorful Accent 6" w:uiPriority="51"/>
+    <w:lsdException w:name="Grid Table 7 Colorful Accent 6" w:uiPriority="52"/>
+    <w:lsdException w:name="List Table 1 Light" w:uiPriority="46"/>
+    <w:lsdException w:name="List Table 2" w:uiPriority="47"/>
+    <w:lsdException w:name="List Table 3" w:uiPriority="48"/>
+    <w:lsdException w:name="List Table 4" w:uiPriority="49"/>
+    <w:lsdException w:name="List Table 5 Dark" w:uiPriority="50"/>
+    <w:lsdException w:name="List Table 6 Colorful" w:uiPriority="51"/>
+    <w:lsdException w:name="List Table 7 Colorful" w:uiPriority="52"/>
+    <w:lsdException w:name="List Table 1 Light Accent 1" w:uiPriority="46"/>
+    <w:lsdException w:name="List Table 2 Accent 1" w:uiPriority="47"/>
+    <w:lsdException w:name="List Table 3 Accent 1" w:uiPriority="48"/>
+    <w:lsdException w:name="List Table 4 Accent 1" w:uiPriority="49"/>
+    <w:lsdException w:name="List Table 5 Dark Accent 1" w:uiPriority="50"/>
+    <w:lsdException w:name="List Table 6 Colorful Accent 1" w:uiPriority="51"/>
+    <w:lsdException w:name="List Table 7 Colorful Accent 1" w:uiPriority="52"/>
+    <w:lsdException w:name="List Table 1 Light Accent 2" w:uiPriority="46"/>
+    <w:lsdException w:name="List Table 2 Accent 2" w:uiPriority="47"/>
+    <w:lsdException w:name="List Table 3 Accent 2" w:uiPriority="48"/>
+    <w:lsdException w:name="List Table 4 Accent 2" w:uiPriority="49"/>
+    <w:lsdException w:name="List Table 5 Dark Accent 2" w:uiPriority="50"/>
+    <w:lsdException w:name="List Table 6 Colorful Accent 2" w:uiPriority="51"/>
+    <w:lsdException w:name="List Table 7 Colorful Accent 2" w:uiPriority="52"/>
+    <w:lsdException w:name="List Table 1 Light Accent 3" w:uiPriority="46"/>
+    <w:lsdException w:name="List Table 2 Accent 3" w:uiPriority="47"/>
+    <w:lsdException w:name="List Table 3 Accent 3" w:uiPriority="48"/>
+    <w:lsdException w:name="List Table 4 Accent 3" w:uiPriority="49"/>
+    <w:lsdException w:name="List Table 5 Dark Accent 3" w:uiPriority="50"/>
+    <w:lsdException w:name="List Table 6 Colorful Accent 3" w:uiPriority="51"/>
+    <w:lsdException w:name="List Table 7 Colorful Accent 3" w:uiPriority="52"/>
+    <w:lsdException w:name="List Table 1 Light Accent 4" w:uiPriority="46"/>
+    <w:lsdException w:name="List Table 2 Accent 4" w:uiPriority="47"/>
+    <w:lsdException w:name="List Table 3 Accent 4" w:uiPriority="48"/>
+    <w:lsdException w:name="List Table 4 Accent 4" w:uiPriority="49"/>
+    <w:lsdException w:name="List Table 5 Dark Accent 4" w:uiPriority="50"/>
+    <w:lsdException w:name="List Table 6 Colorful Accent 4" w:uiPriority="51"/>
+    <w:lsdException w:name="List Table 7 Colorful Accent 4" w:uiPriority="52"/>
+    <w:lsdException w:name="List Table 1 Light Accent 5" w:uiPriority="46"/>
+    <w:lsdException w:name="List Table 2 Accent 5" w:uiPriority="47"/>
+    <w:lsdException w:name="List Table 3 Accent 5" w:uiPriority="48"/>
+    <w:lsdException w:name="List Table 4 Accent 5" w:uiPriority="49"/>
+    <w:lsdException w:name="List Table 5 Dark Accent 5" w:uiPriority="50"/>
+    <w:lsdException w:name="List Table 6 Colorful Accent 5" w:uiPriority="51"/>
+    <w:lsdException w:name="List Table 7 Colorful Accent 5" w:uiPriority="52"/>
+    <w:lsdException w:name="List Table 1 Light Accent 6" w:uiPriority="46"/>
+    <w:lsdException w:name="List Table 2 Accent 6" w:uiPriority="47"/>
+    <w:lsdException w:name="List Table 3 Accent 6" w:uiPriority="48"/>
+    <w:lsdException w:name="List Table 4 Accent 6" w:uiPriority="49"/>
+    <w:lsdException w:name="List Table 5 Dark Accent 6" w:uiPriority="50"/>
+    <w:lsdException w:name="List Table 6 Colorful Accent 6" w:uiPriority="51"/>
+    <w:lsdException w:name="List Table 7 Colorful Accent 6" w:uiPriority="52"/>
+    <w:lsdException w:name="Mention" w:semiHidden="1" w:uiPriority="99" w:unhideWhenUsed="1"/>
+    <w:lsdException w:name="Smart Hyperlink" w:semiHidden="1" w:uiPriority="99" w:unhideWhenUsed="1"/>
+  </w:latentStyles>
   <w:style w:type="paragraph" w:default="1" w:styleId="Normal">
     <w:name w:val="Normal"/>
     <w:qFormat/>
@@ -2785,192 +3099,6 @@
       <w:rFonts w:ascii="Consolas" w:hAnsi="Consolas"/>
       <w:sz w:val="22"/>
     </w:rPr>
-  </w:style>
-</w:styles>
-</file>
-
-<file path=word/stylesWithEffects.xml><?xml version="1.0" encoding="utf-8"?>
-<w:styles xmlns:wpc="http://schemas.microsoft.com/office/word/2010/wordprocessingCanvas" xmlns:mo="http://schemas.microsoft.com/office/mac/office/2008/main" xmlns:mc="http://schemas.openxmlformats.org/markup-compatibility/2006" xmlns:mv="urn:schemas-microsoft-com:mac:vml" xmlns:o="urn:schemas-microsoft-com:office:office" xmlns:r="http://schemas.openxmlformats.org/officeDocument/2006/relationships" xmlns:m="http://schemas.openxmlformats.org/officeDocument/2006/math" xmlns:v="urn:schemas-microsoft-com:vml" xmlns:wp14="http://schemas.microsoft.com/office/word/2010/wordprocessingDrawing" xmlns:wp="http://schemas.openxmlformats.org/drawingml/2006/wordprocessingDrawing" xmlns:w10="urn:schemas-microsoft-com:office:word" xmlns:w="http://schemas.openxmlformats.org/wordprocessingml/2006/main" xmlns:w14="http://schemas.microsoft.com/office/word/2010/wordml" xmlns:wpg="http://schemas.microsoft.com/office/word/2010/wordprocessingGroup" xmlns:wpi="http://schemas.microsoft.com/office/word/2010/wordprocessingInk" xmlns:wne="http://schemas.microsoft.com/office/word/2006/wordml" xmlns:wps="http://schemas.microsoft.com/office/word/2010/wordprocessingShape" mc:Ignorable="w14 wp14">
-  <w:docDefaults>
-    <w:rPrDefault>
-      <w:rPr>
-        <w:rFonts w:asciiTheme="minorHAnsi" w:eastAsiaTheme="minorEastAsia" w:hAnsiTheme="minorHAnsi" w:cstheme="minorBidi"/>
-        <w:sz w:val="24"/>
-        <w:szCs w:val="24"/>
-        <w:lang w:val="en-US" w:eastAsia="ja-JP" w:bidi="ar-SA"/>
-      </w:rPr>
-    </w:rPrDefault>
-    <w:pPrDefault/>
-  </w:docDefaults>
-  <w:latentStyles w:defLockedState="0" w:defUIPriority="99" w:defSemiHidden="1" w:defUnhideWhenUsed="1" w:defQFormat="0" w:count="276">
-    <w:lsdException w:name="Normal" w:semiHidden="0" w:uiPriority="0" w:unhideWhenUsed="0" w:qFormat="1"/>
-    <w:lsdException w:name="heading 1" w:semiHidden="0" w:uiPriority="9" w:unhideWhenUsed="0" w:qFormat="1"/>
-    <w:lsdException w:name="heading 2" w:uiPriority="9" w:qFormat="1"/>
-    <w:lsdException w:name="heading 3" w:uiPriority="9" w:qFormat="1"/>
-    <w:lsdException w:name="heading 4" w:uiPriority="9" w:qFormat="1"/>
-    <w:lsdException w:name="heading 5" w:uiPriority="9" w:qFormat="1"/>
-    <w:lsdException w:name="heading 6" w:uiPriority="9" w:qFormat="1"/>
-    <w:lsdException w:name="heading 7" w:uiPriority="9" w:qFormat="1"/>
-    <w:lsdException w:name="heading 8" w:uiPriority="9" w:qFormat="1"/>
-    <w:lsdException w:name="heading 9" w:uiPriority="9" w:qFormat="1"/>
-    <w:lsdException w:name="toc 1" w:uiPriority="39"/>
-    <w:lsdException w:name="toc 2" w:uiPriority="39"/>
-    <w:lsdException w:name="toc 3" w:uiPriority="39"/>
-    <w:lsdException w:name="toc 4" w:uiPriority="39"/>
-    <w:lsdException w:name="toc 5" w:uiPriority="39"/>
-    <w:lsdException w:name="toc 6" w:uiPriority="39"/>
-    <w:lsdException w:name="toc 7" w:uiPriority="39"/>
-    <w:lsdException w:name="toc 8" w:uiPriority="39"/>
-    <w:lsdException w:name="toc 9" w:uiPriority="39"/>
-    <w:lsdException w:name="caption" w:uiPriority="35" w:qFormat="1"/>
-    <w:lsdException w:name="Title" w:semiHidden="0" w:uiPriority="10" w:unhideWhenUsed="0" w:qFormat="1"/>
-    <w:lsdException w:name="Default Paragraph Font" w:uiPriority="1"/>
-    <w:lsdException w:name="Subtitle" w:semiHidden="0" w:uiPriority="11" w:unhideWhenUsed="0" w:qFormat="1"/>
-    <w:lsdException w:name="Strong" w:semiHidden="0" w:uiPriority="22" w:unhideWhenUsed="0" w:qFormat="1"/>
-    <w:lsdException w:name="Emphasis" w:semiHidden="0" w:uiPriority="20" w:unhideWhenUsed="0" w:qFormat="1"/>
-    <w:lsdException w:name="Table Grid" w:semiHidden="0" w:uiPriority="59" w:unhideWhenUsed="0"/>
-    <w:lsdException w:name="Placeholder Text" w:unhideWhenUsed="0"/>
-    <w:lsdException w:name="No Spacing" w:semiHidden="0" w:uiPriority="1" w:unhideWhenUsed="0" w:qFormat="1"/>
-    <w:lsdException w:name="Light Shading" w:semiHidden="0" w:uiPriority="60" w:unhideWhenUsed="0"/>
-    <w:lsdException w:name="Light List" w:semiHidden="0" w:uiPriority="61" w:unhideWhenUsed="0"/>
-    <w:lsdException w:name="Light Grid" w:semiHidden="0" w:uiPriority="62" w:unhideWhenUsed="0"/>
-    <w:lsdException w:name="Medium Shading 1" w:semiHidden="0" w:uiPriority="63" w:unhideWhenUsed="0"/>
-    <w:lsdException w:name="Medium Shading 2" w:semiHidden="0" w:uiPriority="64" w:unhideWhenUsed="0"/>
-    <w:lsdException w:name="Medium List 1" w:semiHidden="0" w:uiPriority="65" w:unhideWhenUsed="0"/>
-    <w:lsdException w:name="Medium List 2" w:semiHidden="0" w:uiPriority="66" w:unhideWhenUsed="0"/>
-    <w:lsdException w:name="Medium Grid 1" w:semiHidden="0" w:uiPriority="67" w:unhideWhenUsed="0"/>
-    <w:lsdException w:name="Medium Grid 2" w:semiHidden="0" w:uiPriority="68" w:unhideWhenUsed="0"/>
-    <w:lsdException w:name="Medium Grid 3" w:semiHidden="0" w:uiPriority="69" w:unhideWhenUsed="0"/>
-    <w:lsdException w:name="Dark List" w:semiHidden="0" w:uiPriority="70" w:unhideWhenUsed="0"/>
-    <w:lsdException w:name="Colorful Shading" w:semiHidden="0" w:uiPriority="71" w:unhideWhenUsed="0"/>
-    <w:lsdException w:name="Colorful List" w:semiHidden="0" w:uiPriority="72" w:unhideWhenUsed="0"/>
-    <w:lsdException w:name="Colorful Grid" w:semiHidden="0" w:uiPriority="73" w:unhideWhenUsed="0"/>
-    <w:lsdException w:name="Light Shading Accent 1" w:semiHidden="0" w:uiPriority="60" w:unhideWhenUsed="0"/>
-    <w:lsdException w:name="Light List Accent 1" w:semiHidden="0" w:uiPriority="61" w:unhideWhenUsed="0"/>
-    <w:lsdException w:name="Light Grid Accent 1" w:semiHidden="0" w:uiPriority="62" w:unhideWhenUsed="0"/>
-    <w:lsdException w:name="Medium Shading 1 Accent 1" w:semiHidden="0" w:uiPriority="63" w:unhideWhenUsed="0"/>
-    <w:lsdException w:name="Medium Shading 2 Accent 1" w:semiHidden="0" w:uiPriority="64" w:unhideWhenUsed="0"/>
-    <w:lsdException w:name="Medium List 1 Accent 1" w:semiHidden="0" w:uiPriority="65" w:unhideWhenUsed="0"/>
-    <w:lsdException w:name="Revision" w:unhideWhenUsed="0"/>
-    <w:lsdException w:name="List Paragraph" w:semiHidden="0" w:uiPriority="34" w:unhideWhenUsed="0" w:qFormat="1"/>
-    <w:lsdException w:name="Quote" w:semiHidden="0" w:uiPriority="29" w:unhideWhenUsed="0" w:qFormat="1"/>
-    <w:lsdException w:name="Intense Quote" w:semiHidden="0" w:uiPriority="30" w:unhideWhenUsed="0" w:qFormat="1"/>
-    <w:lsdException w:name="Medium List 2 Accent 1" w:semiHidden="0" w:uiPriority="66" w:unhideWhenUsed="0"/>
-    <w:lsdException w:name="Medium Grid 1 Accent 1" w:semiHidden="0" w:uiPriority="67" w:unhideWhenUsed="0"/>
-    <w:lsdException w:name="Medium Grid 2 Accent 1" w:semiHidden="0" w:uiPriority="68" w:unhideWhenUsed="0"/>
-    <w:lsdException w:name="Medium Grid 3 Accent 1" w:semiHidden="0" w:uiPriority="69" w:unhideWhenUsed="0"/>
-    <w:lsdException w:name="Dark List Accent 1" w:semiHidden="0" w:uiPriority="70" w:unhideWhenUsed="0"/>
-    <w:lsdException w:name="Colorful Shading Accent 1" w:semiHidden="0" w:uiPriority="71" w:unhideWhenUsed="0"/>
-    <w:lsdException w:name="Colorful List Accent 1" w:semiHidden="0" w:uiPriority="72" w:unhideWhenUsed="0"/>
-    <w:lsdException w:name="Colorful Grid Accent 1" w:semiHidden="0" w:uiPriority="73" w:unhideWhenUsed="0"/>
-    <w:lsdException w:name="Light Shading Accent 2" w:semiHidden="0" w:uiPriority="60" w:unhideWhenUsed="0"/>
-    <w:lsdException w:name="Light List Accent 2" w:semiHidden="0" w:uiPriority="61" w:unhideWhenUsed="0"/>
-    <w:lsdException w:name="Light Grid Accent 2" w:semiHidden="0" w:uiPriority="62" w:unhideWhenUsed="0"/>
-    <w:lsdException w:name="Medium Shading 1 Accent 2" w:semiHidden="0" w:uiPriority="63" w:unhideWhenUsed="0"/>
-    <w:lsdException w:name="Medium Shading 2 Accent 2" w:semiHidden="0" w:uiPriority="64" w:unhideWhenUsed="0"/>
-    <w:lsdException w:name="Medium List 1 Accent 2" w:semiHidden="0" w:uiPriority="65" w:unhideWhenUsed="0"/>
-    <w:lsdException w:name="Medium List 2 Accent 2" w:semiHidden="0" w:uiPriority="66" w:unhideWhenUsed="0"/>
-    <w:lsdException w:name="Medium Grid 1 Accent 2" w:semiHidden="0" w:uiPriority="67" w:unhideWhenUsed="0"/>
-    <w:lsdException w:name="Medium Grid 2 Accent 2" w:semiHidden="0" w:uiPriority="68" w:unhideWhenUsed="0"/>
-    <w:lsdException w:name="Medium Grid 3 Accent 2" w:semiHidden="0" w:uiPriority="69" w:unhideWhenUsed="0"/>
-    <w:lsdException w:name="Dark List Accent 2" w:semiHidden="0" w:uiPriority="70" w:unhideWhenUsed="0"/>
-    <w:lsdException w:name="Colorful Shading Accent 2" w:semiHidden="0" w:uiPriority="71" w:unhideWhenUsed="0"/>
-    <w:lsdException w:name="Colorful List Accent 2" w:semiHidden="0" w:uiPriority="72" w:unhideWhenUsed="0"/>
-    <w:lsdException w:name="Colorful Grid Accent 2" w:semiHidden="0" w:uiPriority="73" w:unhideWhenUsed="0"/>
-    <w:lsdException w:name="Light Shading Accent 3" w:semiHidden="0" w:uiPriority="60" w:unhideWhenUsed="0"/>
-    <w:lsdException w:name="Light List Accent 3" w:semiHidden="0" w:uiPriority="61" w:unhideWhenUsed="0"/>
-    <w:lsdException w:name="Light Grid Accent 3" w:semiHidden="0" w:uiPriority="62" w:unhideWhenUsed="0"/>
-    <w:lsdException w:name="Medium Shading 1 Accent 3" w:semiHidden="0" w:uiPriority="63" w:unhideWhenUsed="0"/>
-    <w:lsdException w:name="Medium Shading 2 Accent 3" w:semiHidden="0" w:uiPriority="64" w:unhideWhenUsed="0"/>
-    <w:lsdException w:name="Medium List 1 Accent 3" w:semiHidden="0" w:uiPriority="65" w:unhideWhenUsed="0"/>
-    <w:lsdException w:name="Medium List 2 Accent 3" w:semiHidden="0" w:uiPriority="66" w:unhideWhenUsed="0"/>
-    <w:lsdException w:name="Medium Grid 1 Accent 3" w:semiHidden="0" w:uiPriority="67" w:unhideWhenUsed="0"/>
-    <w:lsdException w:name="Medium Grid 2 Accent 3" w:semiHidden="0" w:uiPriority="68" w:unhideWhenUsed="0"/>
-    <w:lsdException w:name="Medium Grid 3 Accent 3" w:semiHidden="0" w:uiPriority="69" w:unhideWhenUsed="0"/>
-    <w:lsdException w:name="Dark List Accent 3" w:semiHidden="0" w:uiPriority="70" w:unhideWhenUsed="0"/>
-    <w:lsdException w:name="Colorful Shading Accent 3" w:semiHidden="0" w:uiPriority="71" w:unhideWhenUsed="0"/>
-    <w:lsdException w:name="Colorful List Accent 3" w:semiHidden="0" w:uiPriority="72" w:unhideWhenUsed="0"/>
-    <w:lsdException w:name="Colorful Grid Accent 3" w:semiHidden="0" w:uiPriority="73" w:unhideWhenUsed="0"/>
-    <w:lsdException w:name="Light Shading Accent 4" w:semiHidden="0" w:uiPriority="60" w:unhideWhenUsed="0"/>
-    <w:lsdException w:name="Light List Accent 4" w:semiHidden="0" w:uiPriority="61" w:unhideWhenUsed="0"/>
-    <w:lsdException w:name="Light Grid Accent 4" w:semiHidden="0" w:uiPriority="62" w:unhideWhenUsed="0"/>
-    <w:lsdException w:name="Medium Shading 1 Accent 4" w:semiHidden="0" w:uiPriority="63" w:unhideWhenUsed="0"/>
-    <w:lsdException w:name="Medium Shading 2 Accent 4" w:semiHidden="0" w:uiPriority="64" w:unhideWhenUsed="0"/>
-    <w:lsdException w:name="Medium List 1 Accent 4" w:semiHidden="0" w:uiPriority="65" w:unhideWhenUsed="0"/>
-    <w:lsdException w:name="Medium List 2 Accent 4" w:semiHidden="0" w:uiPriority="66" w:unhideWhenUsed="0"/>
-    <w:lsdException w:name="Medium Grid 1 Accent 4" w:semiHidden="0" w:uiPriority="67" w:unhideWhenUsed="0"/>
-    <w:lsdException w:name="Medium Grid 2 Accent 4" w:semiHidden="0" w:uiPriority="68" w:unhideWhenUsed="0"/>
-    <w:lsdException w:name="Medium Grid 3 Accent 4" w:semiHidden="0" w:uiPriority="69" w:unhideWhenUsed="0"/>
-    <w:lsdException w:name="Dark List Accent 4" w:semiHidden="0" w:uiPriority="70" w:unhideWhenUsed="0"/>
-    <w:lsdException w:name="Colorful Shading Accent 4" w:semiHidden="0" w:uiPriority="71" w:unhideWhenUsed="0"/>
-    <w:lsdException w:name="Colorful List Accent 4" w:semiHidden="0" w:uiPriority="72" w:unhideWhenUsed="0"/>
-    <w:lsdException w:name="Colorful Grid Accent 4" w:semiHidden="0" w:uiPriority="73" w:unhideWhenUsed="0"/>
-    <w:lsdException w:name="Light Shading Accent 5" w:semiHidden="0" w:uiPriority="60" w:unhideWhenUsed="0"/>
-    <w:lsdException w:name="Light List Accent 5" w:semiHidden="0" w:uiPriority="61" w:unhideWhenUsed="0"/>
-    <w:lsdException w:name="Light Grid Accent 5" w:semiHidden="0" w:uiPriority="62" w:unhideWhenUsed="0"/>
-    <w:lsdException w:name="Medium Shading 1 Accent 5" w:semiHidden="0" w:uiPriority="63" w:unhideWhenUsed="0"/>
-    <w:lsdException w:name="Medium Shading 2 Accent 5" w:semiHidden="0" w:uiPriority="64" w:unhideWhenUsed="0"/>
-    <w:lsdException w:name="Medium List 1 Accent 5" w:semiHidden="0" w:uiPriority="65" w:unhideWhenUsed="0"/>
-    <w:lsdException w:name="Medium List 2 Accent 5" w:semiHidden="0" w:uiPriority="66" w:unhideWhenUsed="0"/>
-    <w:lsdException w:name="Medium Grid 1 Accent 5" w:semiHidden="0" w:uiPriority="67" w:unhideWhenUsed="0"/>
-    <w:lsdException w:name="Medium Grid 2 Accent 5" w:semiHidden="0" w:uiPriority="68" w:unhideWhenUsed="0"/>
-    <w:lsdException w:name="Medium Grid 3 Accent 5" w:semiHidden="0" w:uiPriority="69" w:unhideWhenUsed="0"/>
-    <w:lsdException w:name="Dark List Accent 5" w:semiHidden="0" w:uiPriority="70" w:unhideWhenUsed="0"/>
-    <w:lsdException w:name="Colorful Shading Accent 5" w:semiHidden="0" w:uiPriority="71" w:unhideWhenUsed="0"/>
-    <w:lsdException w:name="Colorful List Accent 5" w:semiHidden="0" w:uiPriority="72" w:unhideWhenUsed="0"/>
-    <w:lsdException w:name="Colorful Grid Accent 5" w:semiHidden="0" w:uiPriority="73" w:unhideWhenUsed="0"/>
-    <w:lsdException w:name="Light Shading Accent 6" w:semiHidden="0" w:uiPriority="60" w:unhideWhenUsed="0"/>
-    <w:lsdException w:name="Light List Accent 6" w:semiHidden="0" w:uiPriority="61" w:unhideWhenUsed="0"/>
-    <w:lsdException w:name="Light Grid Accent 6" w:semiHidden="0" w:uiPriority="62" w:unhideWhenUsed="0"/>
-    <w:lsdException w:name="Medium Shading 1 Accent 6" w:semiHidden="0" w:uiPriority="63" w:unhideWhenUsed="0"/>
-    <w:lsdException w:name="Medium Shading 2 Accent 6" w:semiHidden="0" w:uiPriority="64" w:unhideWhenUsed="0"/>
-    <w:lsdException w:name="Medium List 1 Accent 6" w:semiHidden="0" w:uiPriority="65" w:unhideWhenUsed="0"/>
-    <w:lsdException w:name="Medium List 2 Accent 6" w:semiHidden="0" w:uiPriority="66" w:unhideWhenUsed="0"/>
-    <w:lsdException w:name="Medium Grid 1 Accent 6" w:semiHidden="0" w:uiPriority="67" w:unhideWhenUsed="0"/>
-    <w:lsdException w:name="Medium Grid 2 Accent 6" w:semiHidden="0" w:uiPriority="68" w:unhideWhenUsed="0"/>
-    <w:lsdException w:name="Medium Grid 3 Accent 6" w:semiHidden="0" w:uiPriority="69" w:unhideWhenUsed="0"/>
-    <w:lsdException w:name="Dark List Accent 6" w:semiHidden="0" w:uiPriority="70" w:unhideWhenUsed="0"/>
-    <w:lsdException w:name="Colorful Shading Accent 6" w:semiHidden="0" w:uiPriority="71" w:unhideWhenUsed="0"/>
-    <w:lsdException w:name="Colorful List Accent 6" w:semiHidden="0" w:uiPriority="72" w:unhideWhenUsed="0"/>
-    <w:lsdException w:name="Colorful Grid Accent 6" w:semiHidden="0" w:uiPriority="73" w:unhideWhenUsed="0"/>
-    <w:lsdException w:name="Subtle Emphasis" w:semiHidden="0" w:uiPriority="19" w:unhideWhenUsed="0" w:qFormat="1"/>
-    <w:lsdException w:name="Intense Emphasis" w:semiHidden="0" w:uiPriority="21" w:unhideWhenUsed="0" w:qFormat="1"/>
-    <w:lsdException w:name="Subtle Reference" w:semiHidden="0" w:uiPriority="31" w:unhideWhenUsed="0" w:qFormat="1"/>
-    <w:lsdException w:name="Intense Reference" w:semiHidden="0" w:uiPriority="32" w:unhideWhenUsed="0" w:qFormat="1"/>
-    <w:lsdException w:name="Book Title" w:semiHidden="0" w:uiPriority="33" w:unhideWhenUsed="0" w:qFormat="1"/>
-    <w:lsdException w:name="Bibliography" w:uiPriority="37"/>
-    <w:lsdException w:name="TOC Heading" w:uiPriority="39" w:qFormat="1"/>
-  </w:latentStyles>
-  <w:style w:type="paragraph" w:default="1" w:styleId="Normal">
-    <w:name w:val="Normal"/>
-    <w:qFormat/>
-  </w:style>
-  <w:style w:type="character" w:default="1" w:styleId="DefaultParagraphFont">
-    <w:name w:val="Default Paragraph Font"/>
-    <w:uiPriority w:val="1"/>
-    <w:semiHidden/>
-    <w:unhideWhenUsed/>
-  </w:style>
-  <w:style w:type="table" w:default="1" w:styleId="TableNormal">
-    <w:name w:val="Normal Table"/>
-    <w:uiPriority w:val="99"/>
-    <w:semiHidden/>
-    <w:unhideWhenUsed/>
-    <w:tblPr>
-      <w:tblInd w:w="0" w:type="dxa"/>
-      <w:tblCellMar>
-        <w:top w:w="0" w:type="dxa"/>
-        <w:left w:w="108" w:type="dxa"/>
-        <w:bottom w:w="0" w:type="dxa"/>
-        <w:right w:w="108" w:type="dxa"/>
-      </w:tblCellMar>
-    </w:tblPr>
-  </w:style>
-  <w:style w:type="numbering" w:default="1" w:styleId="NoList">
-    <w:name w:val="No List"/>
-    <w:uiPriority w:val="99"/>
-    <w:semiHidden/>
-    <w:unhideWhenUsed/>
   </w:style>
 </w:styles>
 </file>

</xml_diff>

<commit_message>
fix typo in rheum eval
</commit_message>
<xml_diff>
--- a/proposal.docx
+++ b/proposal.docx
@@ -716,20 +716,15 @@
         <w:pStyle w:val="BodyText"/>
       </w:pPr>
       <w:r>
-        <w:t xml:space="preserve">Latent space arithmetic can also generate new hypothetical data. We will test the extent to which these models predict the results of perturbations using </w:t>
-      </w:r>
-      <w:bookmarkStart w:id="8" w:name="_GoBack"/>
+        <w:t>Latent space arithmetic can also generate new hypothetical data. We will test the extent to which these models predict the results of perturbations using Arjun Raj's homogenized cell type data. For each perturbation, we will hold out one or more cell types and map the rest into the latent space. Subtracting the latent space vector of included cell types from those after perturbation will produce a perturbation vector. We will add the perturbation vector to a withheld cell type to generate synthetic data and compare the synthetic and observed results to determine the prediction error. Comparing low-dimensional methods to a baseline of analogous transformations on raw gene expression can reveal whether or not these approaches more accurately predict perturbations.</w:t>
+      </w:r>
+    </w:p>
+    <w:p>
+      <w:pPr>
+        <w:pStyle w:val="Heading4"/>
+      </w:pPr>
+      <w:bookmarkStart w:id="8" w:name="rheumatic-disease-evaluation"/>
       <w:bookmarkEnd w:id="8"/>
-      <w:r>
-        <w:t>Arjun Raj's homogenized cell type data. For each perturbation, we will hold out one or more cell types and map the rest into the latent space. Subtracting the latent space vector of included cell types from those after perturbation will produce a perturbation vector. We will add the perturbation vector to a withheld cell type to generate synthetic data and compare the synthetic and observed results to determine the prediction error. Comparing low-dimensional methods to a baseline of analogous transformations on raw gene expression can reveal whether or not these approaches more accurately predict perturbations.</w:t>
-      </w:r>
-    </w:p>
-    <w:p>
-      <w:pPr>
-        <w:pStyle w:val="Heading4"/>
-      </w:pPr>
-      <w:bookmarkStart w:id="9" w:name="rheumatic-disease-evaluation"/>
-      <w:bookmarkEnd w:id="9"/>
       <w:r>
         <w:t>Rheumatic Disease Evaluation</w:t>
       </w:r>
@@ -786,6 +781,11 @@
       <w:r>
         <w:fldChar w:fldCharType="end"/>
       </w:r>
+      <w:r>
+        <w:t>)</w:t>
+      </w:r>
+      <w:bookmarkStart w:id="9" w:name="_GoBack"/>
+      <w:bookmarkEnd w:id="9"/>
       <w:r>
         <w:t>, to develop additional data-driven hypotheses. In the case if the IFN-gamma antibody, we can use various methods to predict which cell-types change in proportion or pathway activation during the reduction of this cytokine. These analyses will allow us to identify disease-relevant cases where methods disagree, laying the groundwork for targeted experiments (beyond the one-year timeline) that directly probe these processes to produce informative ground-truth benchmarks.</w:t>
       </w:r>
@@ -2242,6 +2242,9 @@
     <w:lsdException w:name="Note Level 5" w:semiHidden="1" w:unhideWhenUsed="1"/>
     <w:lsdException w:name="Note Level 6" w:semiHidden="1" w:unhideWhenUsed="1"/>
     <w:lsdException w:name="Note Level 7" w:semiHidden="1" w:unhideWhenUsed="1"/>
+    <w:lsdException w:name="Light Shading"/>
+    <w:lsdException w:name="Light List"/>
+    <w:lsdException w:name="Light Grid"/>
     <w:lsdException w:name="Medium Shading 1"/>
     <w:lsdException w:name="Medium Shading 2"/>
     <w:lsdException w:name="Medium List 1"/>

</xml_diff>